<commit_message>
new updates to resume and page responsiveness
</commit_message>
<xml_diff>
--- a/Resume 3.6.docx
+++ b/Resume 3.6.docx
@@ -1233,6 +1233,7 @@
           <w:color w:val="FFFFFF" w:themeColor="background1"/>
         </w:rPr>
       </w:pPr>
+      <w:proofErr w:type="gramStart"/>
       <w:r>
         <w:rPr>
           <w:rFonts w:ascii="Niveau Grotesk Bold" w:hAnsi="Niveau Grotesk Bold"/>
@@ -1258,6 +1259,7 @@
         </w:rPr>
         <w:t>of Science</w:t>
       </w:r>
+      <w:proofErr w:type="gramEnd"/>
       <w:r>
         <w:rPr>
           <w:rFonts w:ascii="Niveau Grotesk Bold" w:hAnsi="Niveau Grotesk Bold"/>
@@ -2197,6 +2199,7 @@
         </w:rPr>
         <w:t xml:space="preserve"> </w:t>
       </w:r>
+      <w:proofErr w:type="spellStart"/>
       <w:r>
         <w:rPr>
           <w:rFonts w:ascii="Niveau Grotesk Light" w:hAnsi="Niveau Grotesk Light"/>
@@ -2206,6 +2209,7 @@
         </w:rPr>
         <w:t>Proxmox</w:t>
       </w:r>
+      <w:proofErr w:type="spellEnd"/>
       <w:r>
         <w:rPr>
           <w:rFonts w:ascii="Niveau Grotesk Light" w:hAnsi="Niveau Grotesk Light"/>
@@ -2692,8 +2696,19 @@
           <w:sz w:val="18"/>
           <w:szCs w:val="21"/>
         </w:rPr>
-        <w:t xml:space="preserve"> and Beatsaber</w:t>
-      </w:r>
+        <w:t xml:space="preserve"> and </w:t>
+      </w:r>
+      <w:proofErr w:type="spellStart"/>
+      <w:r>
+        <w:rPr>
+          <w:rFonts w:ascii="Niveau Grotesk Light" w:hAnsi="Niveau Grotesk Light"/>
+          <w:color w:val="FFFFFF" w:themeColor="background1"/>
+          <w:sz w:val="18"/>
+          <w:szCs w:val="21"/>
+        </w:rPr>
+        <w:t>Beatsaber</w:t>
+      </w:r>
+      <w:proofErr w:type="spellEnd"/>
       <w:r>
         <w:rPr>
           <w:rFonts w:ascii="Niveau Grotesk Light" w:hAnsi="Niveau Grotesk Light"/>
@@ -3000,6 +3015,7 @@
         </w:rPr>
         <w:t xml:space="preserve">| Java - Spring, </w:t>
       </w:r>
+      <w:proofErr w:type="spellStart"/>
       <w:r>
         <w:rPr>
           <w:rFonts w:ascii="Niveau Grotesk Bold" w:hAnsi="Niveau Grotesk Bold"/>
@@ -3008,7 +3024,18 @@
           <w:sz w:val="21"/>
           <w:szCs w:val="21"/>
         </w:rPr>
-        <w:t>NextJS, Postgres</w:t>
+        <w:t>NextJS</w:t>
+      </w:r>
+      <w:proofErr w:type="spellEnd"/>
+      <w:r>
+        <w:rPr>
+          <w:rFonts w:ascii="Niveau Grotesk Bold" w:hAnsi="Niveau Grotesk Bold"/>
+          <w:bCs/>
+          <w:iCs/>
+          <w:sz w:val="21"/>
+          <w:szCs w:val="21"/>
+        </w:rPr>
+        <w:t>, Postgres</w:t>
       </w:r>
       <w:r>
         <w:rPr>
@@ -3109,7 +3136,25 @@
           <w:sz w:val="21"/>
           <w:szCs w:val="21"/>
         </w:rPr>
-        <w:t>Built backend services to manage credits, user actions, and device communication, ensuring consistent state across machines with zero production downtime.</w:t>
+        <w:t xml:space="preserve">Built </w:t>
+      </w:r>
+      <w:r>
+        <w:rPr>
+          <w:rFonts w:ascii="Niveau Grotesk Light" w:hAnsi="Niveau Grotesk Light"/>
+          <w:color w:val="000000" w:themeColor="text1"/>
+          <w:sz w:val="21"/>
+          <w:szCs w:val="21"/>
+        </w:rPr>
+        <w:t xml:space="preserve">bespoke </w:t>
+      </w:r>
+      <w:r>
+        <w:rPr>
+          <w:rFonts w:ascii="Niveau Grotesk Light" w:hAnsi="Niveau Grotesk Light"/>
+          <w:color w:val="000000" w:themeColor="text1"/>
+          <w:sz w:val="21"/>
+          <w:szCs w:val="21"/>
+        </w:rPr>
+        <w:t>backend services to manage credits, user actions, and device communication, ensuring consistent state across machines with zero production downtime.</w:t>
       </w:r>
     </w:p>
     <w:p>
@@ -3208,7 +3253,27 @@
           <w:sz w:val="21"/>
           <w:szCs w:val="21"/>
         </w:rPr>
-        <w:t>, multi-card dispensers, and Square payment terminal APIs.</w:t>
+        <w:t xml:space="preserve">, multi-card dispensers, and </w:t>
+      </w:r>
+      <w:proofErr w:type="gramStart"/>
+      <w:r>
+        <w:rPr>
+          <w:rFonts w:ascii="Niveau Grotesk Light" w:hAnsi="Niveau Grotesk Light"/>
+          <w:color w:val="000000" w:themeColor="text1"/>
+          <w:sz w:val="21"/>
+          <w:szCs w:val="21"/>
+        </w:rPr>
+        <w:t>Square</w:t>
+      </w:r>
+      <w:proofErr w:type="gramEnd"/>
+      <w:r>
+        <w:rPr>
+          <w:rFonts w:ascii="Niveau Grotesk Light" w:hAnsi="Niveau Grotesk Light"/>
+          <w:color w:val="000000" w:themeColor="text1"/>
+          <w:sz w:val="21"/>
+          <w:szCs w:val="21"/>
+        </w:rPr>
+        <w:t xml:space="preserve"> payment terminal APIs.</w:t>
       </w:r>
     </w:p>
     <w:p>
@@ -3222,20 +3287,180 @@
         <w:spacing w:after="60" w:line="240" w:lineRule="auto"/>
         <w:ind w:left="284" w:right="72" w:hanging="284"/>
         <w:rPr>
-          <w:rFonts w:ascii="Niveau Grotesk Light" w:hAnsi="Niveau Grotesk Light"/>
-          <w:color w:val="000000" w:themeColor="text1"/>
-          <w:sz w:val="21"/>
-          <w:szCs w:val="21"/>
-        </w:rPr>
-      </w:pPr>
-      <w:r>
-        <w:rPr>
-          <w:rFonts w:ascii="Niveau Grotesk Light" w:hAnsi="Niveau Grotesk Light"/>
-          <w:color w:val="000000" w:themeColor="text1"/>
-          <w:sz w:val="21"/>
-          <w:szCs w:val="21"/>
-        </w:rPr>
-        <w:t>Architected kiosk software to coordinate hardware peripherals, payments, and backend services with robust failure handling in a live retail environment.</w:t>
+          <w:rFonts w:ascii="Niveau Grotesk Bold" w:hAnsi="Niveau Grotesk Bold"/>
+          <w:bCs/>
+          <w:iCs/>
+          <w:sz w:val="21"/>
+          <w:szCs w:val="21"/>
+        </w:rPr>
+      </w:pPr>
+      <w:r>
+        <w:rPr>
+          <w:rFonts w:ascii="Niveau Grotesk Light" w:hAnsi="Niveau Grotesk Light"/>
+          <w:color w:val="000000" w:themeColor="text1"/>
+          <w:sz w:val="21"/>
+          <w:szCs w:val="21"/>
+        </w:rPr>
+        <w:t>Built a digital queue management system and customer-facing queue app, improving customer experience during peak traffic and directly driving increased revenue.</w:t>
+      </w:r>
+    </w:p>
+    <w:p>
+      <w:pPr>
+        <w:widowControl w:val="0"/>
+        <w:tabs>
+          <w:tab w:val="left" w:pos="4140"/>
+        </w:tabs>
+        <w:spacing w:after="0" w:line="240" w:lineRule="auto"/>
+        <w:ind w:right="72"/>
+      </w:pPr>
+      <w:proofErr w:type="spellStart"/>
+      <w:r>
+        <w:rPr>
+          <w:rFonts w:ascii="Niveau Grotesk Bold" w:hAnsi="Niveau Grotesk Bold"/>
+          <w:bCs/>
+          <w:color w:val="287492"/>
+          <w:sz w:val="24"/>
+        </w:rPr>
+        <w:t>ShareSFR</w:t>
+      </w:r>
+      <w:proofErr w:type="spellEnd"/>
+      <w:r>
+        <w:rPr>
+          <w:rFonts w:ascii="Niveau Grotesk Bold" w:hAnsi="Niveau Grotesk Bold"/>
+          <w:bCs/>
+          <w:color w:val="287492"/>
+          <w:sz w:val="24"/>
+        </w:rPr>
+        <w:tab/>
+        <w:t xml:space="preserve"> </w:t>
+      </w:r>
+      <w:r>
+        <w:rPr>
+          <w:rFonts w:ascii="Niveau Grotesk Regular" w:hAnsi="Niveau Grotesk Regular"/>
+          <w:bCs/>
+          <w:color w:val="287492"/>
+          <w:sz w:val="24"/>
+        </w:rPr>
+        <w:t>November 20</w:t>
+      </w:r>
+      <w:r>
+        <w:rPr>
+          <w:rFonts w:ascii="Niveau Grotesk Regular" w:hAnsi="Niveau Grotesk Regular"/>
+          <w:bCs/>
+          <w:color w:val="287492"/>
+          <w:sz w:val="24"/>
+        </w:rPr>
+        <w:t>2</w:t>
+      </w:r>
+      <w:r>
+        <w:rPr>
+          <w:rFonts w:ascii="Niveau Grotesk Regular" w:hAnsi="Niveau Grotesk Regular"/>
+          <w:bCs/>
+          <w:color w:val="287492"/>
+          <w:sz w:val="24"/>
+        </w:rPr>
+        <w:t>4</w:t>
+      </w:r>
+      <w:r>
+        <w:rPr>
+          <w:rFonts w:ascii="Niveau Grotesk Regular" w:hAnsi="Niveau Grotesk Regular"/>
+          <w:bCs/>
+          <w:color w:val="287492"/>
+          <w:sz w:val="24"/>
+        </w:rPr>
+        <w:t xml:space="preserve"> - Current</w:t>
+      </w:r>
+      <w:r>
+        <w:t xml:space="preserve"> </w:t>
+      </w:r>
+    </w:p>
+    <w:p>
+      <w:pPr>
+        <w:widowControl w:val="0"/>
+        <w:spacing w:after="0" w:line="240" w:lineRule="auto"/>
+        <w:ind w:right="72"/>
+        <w:rPr>
+          <w:rFonts w:ascii="Niveau Grotesk Bold" w:hAnsi="Niveau Grotesk Bold"/>
+          <w:bCs/>
+          <w:iCs/>
+          <w:sz w:val="21"/>
+          <w:szCs w:val="21"/>
+        </w:rPr>
+      </w:pPr>
+      <w:r>
+        <w:rPr>
+          <w:rFonts w:ascii="Niveau Grotesk Medium" w:hAnsi="Niveau Grotesk Medium"/>
+          <w:bCs/>
+          <w:color w:val="2C82A4"/>
+          <w:sz w:val="21"/>
+          <w:szCs w:val="21"/>
+        </w:rPr>
+        <w:t xml:space="preserve">Senior </w:t>
+      </w:r>
+      <w:r>
+        <w:rPr>
+          <w:rFonts w:ascii="Niveau Grotesk Medium" w:hAnsi="Niveau Grotesk Medium"/>
+          <w:bCs/>
+          <w:color w:val="2C82A4"/>
+          <w:sz w:val="21"/>
+          <w:szCs w:val="21"/>
+        </w:rPr>
+        <w:t>Software Developer</w:t>
+      </w:r>
+      <w:r>
+        <w:t xml:space="preserve"> </w:t>
+      </w:r>
+      <w:r>
+        <w:rPr>
+          <w:rFonts w:ascii="Niveau Grotesk Bold" w:hAnsi="Niveau Grotesk Bold"/>
+          <w:bCs/>
+          <w:iCs/>
+          <w:sz w:val="21"/>
+          <w:szCs w:val="21"/>
+        </w:rPr>
+        <w:t>|</w:t>
+      </w:r>
+      <w:r>
+        <w:rPr>
+          <w:rFonts w:ascii="Niveau Grotesk Bold" w:hAnsi="Niveau Grotesk Bold"/>
+          <w:bCs/>
+          <w:iCs/>
+          <w:sz w:val="21"/>
+          <w:szCs w:val="21"/>
+        </w:rPr>
+        <w:t xml:space="preserve"> Python, </w:t>
+      </w:r>
+      <w:proofErr w:type="spellStart"/>
+      <w:r>
+        <w:rPr>
+          <w:rFonts w:ascii="Niveau Grotesk Bold" w:hAnsi="Niveau Grotesk Bold"/>
+          <w:bCs/>
+          <w:iCs/>
+          <w:sz w:val="21"/>
+          <w:szCs w:val="21"/>
+        </w:rPr>
+        <w:t>Langchain</w:t>
+      </w:r>
+      <w:proofErr w:type="spellEnd"/>
+      <w:r>
+        <w:rPr>
+          <w:rFonts w:ascii="Niveau Grotesk Bold" w:hAnsi="Niveau Grotesk Bold"/>
+          <w:bCs/>
+          <w:iCs/>
+          <w:sz w:val="21"/>
+          <w:szCs w:val="21"/>
+        </w:rPr>
+        <w:t xml:space="preserve"> – OpenAI, Postgres, AWS</w:t>
+      </w:r>
+      <w:r>
+        <w:rPr>
+          <w:rFonts w:ascii="Niveau Grotesk Bold" w:hAnsi="Niveau Grotesk Bold"/>
+          <w:bCs/>
+          <w:iCs/>
+          <w:sz w:val="21"/>
+          <w:szCs w:val="21"/>
+        </w:rPr>
+        <w:t xml:space="preserve"> </w:t>
       </w:r>
     </w:p>
     <w:p>
@@ -3262,7 +3487,133 @@
           <w:sz w:val="21"/>
           <w:szCs w:val="21"/>
         </w:rPr>
-        <w:t>Built a digital queue management system and customer-facing queue app, improving customer experience during peak traffic and directly driving increased revenue.</w:t>
+        <w:t>Designed and implemented an AI-driven, batch document ingestion and parsing service as a solo developer, processing ~3,000 unstructured legal and financial documents into normalized database models.</w:t>
+      </w:r>
+    </w:p>
+    <w:p>
+      <w:pPr>
+        <w:pStyle w:val="ListParagraph"/>
+        <w:widowControl w:val="0"/>
+        <w:numPr>
+          <w:ilvl w:val="0"/>
+          <w:numId w:val="15"/>
+        </w:numPr>
+        <w:spacing w:after="60" w:line="240" w:lineRule="auto"/>
+        <w:ind w:left="284" w:right="72" w:hanging="284"/>
+        <w:rPr>
+          <w:rFonts w:ascii="Niveau Grotesk Light" w:hAnsi="Niveau Grotesk Light"/>
+          <w:color w:val="000000" w:themeColor="text1"/>
+          <w:sz w:val="21"/>
+          <w:szCs w:val="21"/>
+        </w:rPr>
+      </w:pPr>
+      <w:r>
+        <w:rPr>
+          <w:rFonts w:ascii="Niveau Grotesk Light" w:hAnsi="Niveau Grotesk Light"/>
+          <w:color w:val="000000" w:themeColor="text1"/>
+          <w:sz w:val="21"/>
+          <w:szCs w:val="21"/>
+        </w:rPr>
+        <w:t xml:space="preserve">Built multi-step </w:t>
+      </w:r>
+      <w:r>
+        <w:rPr>
+          <w:rFonts w:ascii="Niveau Grotesk Light" w:hAnsi="Niveau Grotesk Light"/>
+          <w:color w:val="000000" w:themeColor="text1"/>
+          <w:sz w:val="21"/>
+          <w:szCs w:val="21"/>
+        </w:rPr>
+        <w:t>data</w:t>
+      </w:r>
+      <w:r>
+        <w:rPr>
+          <w:rFonts w:ascii="Niveau Grotesk Light" w:hAnsi="Niveau Grotesk Light"/>
+          <w:color w:val="000000" w:themeColor="text1"/>
+          <w:sz w:val="21"/>
+          <w:szCs w:val="21"/>
+        </w:rPr>
+        <w:t xml:space="preserve"> pipelines using OpenAI models to transform unstructured data into serialized, versioned records through document classification and entity/date extraction.</w:t>
+      </w:r>
+    </w:p>
+    <w:p>
+      <w:pPr>
+        <w:pStyle w:val="ListParagraph"/>
+        <w:widowControl w:val="0"/>
+        <w:numPr>
+          <w:ilvl w:val="0"/>
+          <w:numId w:val="15"/>
+        </w:numPr>
+        <w:spacing w:after="60" w:line="240" w:lineRule="auto"/>
+        <w:ind w:left="284" w:right="72" w:hanging="284"/>
+        <w:rPr>
+          <w:rFonts w:ascii="Niveau Grotesk Light" w:hAnsi="Niveau Grotesk Light"/>
+          <w:color w:val="000000" w:themeColor="text1"/>
+          <w:sz w:val="21"/>
+          <w:szCs w:val="21"/>
+        </w:rPr>
+      </w:pPr>
+      <w:r>
+        <w:rPr>
+          <w:rFonts w:ascii="Niveau Grotesk Light" w:hAnsi="Niveau Grotesk Light"/>
+          <w:color w:val="000000" w:themeColor="text1"/>
+          <w:sz w:val="21"/>
+          <w:szCs w:val="21"/>
+        </w:rPr>
+        <w:t>Implemented confidence scoring and thresholding to flag uncertain AI outputs and support downstream human review workflows.</w:t>
+      </w:r>
+    </w:p>
+    <w:p>
+      <w:pPr>
+        <w:pStyle w:val="ListParagraph"/>
+        <w:widowControl w:val="0"/>
+        <w:numPr>
+          <w:ilvl w:val="0"/>
+          <w:numId w:val="15"/>
+        </w:numPr>
+        <w:spacing w:after="60" w:line="240" w:lineRule="auto"/>
+        <w:ind w:left="284" w:right="72" w:hanging="284"/>
+        <w:rPr>
+          <w:rFonts w:ascii="Niveau Grotesk Light" w:hAnsi="Niveau Grotesk Light"/>
+          <w:color w:val="000000" w:themeColor="text1"/>
+          <w:sz w:val="21"/>
+          <w:szCs w:val="21"/>
+        </w:rPr>
+      </w:pPr>
+      <w:r>
+        <w:rPr>
+          <w:rFonts w:ascii="Niveau Grotesk Light" w:hAnsi="Niveau Grotesk Light"/>
+          <w:color w:val="000000" w:themeColor="text1"/>
+          <w:sz w:val="21"/>
+          <w:szCs w:val="21"/>
+        </w:rPr>
+        <w:t>Designed the system to run within AWS micro-instance constraints, balancing cost, throughput, and reliability for an early-stage startup.</w:t>
+      </w:r>
+    </w:p>
+    <w:p>
+      <w:pPr>
+        <w:pStyle w:val="ListParagraph"/>
+        <w:widowControl w:val="0"/>
+        <w:numPr>
+          <w:ilvl w:val="0"/>
+          <w:numId w:val="15"/>
+        </w:numPr>
+        <w:spacing w:after="60" w:line="240" w:lineRule="auto"/>
+        <w:ind w:left="284" w:right="72" w:hanging="284"/>
+        <w:rPr>
+          <w:rFonts w:ascii="Niveau Grotesk Light" w:hAnsi="Niveau Grotesk Light"/>
+          <w:color w:val="000000" w:themeColor="text1"/>
+          <w:sz w:val="21"/>
+          <w:szCs w:val="21"/>
+        </w:rPr>
+      </w:pPr>
+      <w:r>
+        <w:rPr>
+          <w:rFonts w:ascii="Niveau Grotesk Light" w:hAnsi="Niveau Grotesk Light"/>
+          <w:color w:val="000000" w:themeColor="text1"/>
+          <w:sz w:val="21"/>
+          <w:szCs w:val="21"/>
+        </w:rPr>
+        <w:t>Significantly improved human productivity by reducing manual document tagging, increasing document ingestion volume and enabling faster onboarding of new data.</w:t>
       </w:r>
     </w:p>
     <w:p>
@@ -3290,345 +3641,6 @@
           <w:sz w:val="21"/>
           <w:szCs w:val="21"/>
         </w:rPr>
-        <w:t>Designed the platform to support 25+ machines with minimal resource usage and clear scalability paths, achieving 100% uptime since launch.</w:t>
-      </w:r>
-    </w:p>
-    <w:p>
-      <w:pPr>
-        <w:widowControl w:val="0"/>
-        <w:spacing w:after="0" w:line="240" w:lineRule="auto"/>
-        <w:ind w:right="72"/>
-        <w:rPr>
-          <w:rFonts w:ascii="Niveau Grotesk Bold" w:hAnsi="Niveau Grotesk Bold"/>
-          <w:bCs/>
-          <w:iCs/>
-          <w:sz w:val="21"/>
-          <w:szCs w:val="21"/>
-        </w:rPr>
-      </w:pPr>
-    </w:p>
-    <w:p>
-      <w:pPr>
-        <w:widowControl w:val="0"/>
-        <w:tabs>
-          <w:tab w:val="left" w:pos="4140"/>
-        </w:tabs>
-        <w:spacing w:after="0" w:line="240" w:lineRule="auto"/>
-        <w:ind w:right="72"/>
-      </w:pPr>
-      <w:r>
-        <w:rPr>
-          <w:rFonts w:ascii="Niveau Grotesk Bold" w:hAnsi="Niveau Grotesk Bold"/>
-          <w:bCs/>
-          <w:color w:val="287492"/>
-          <w:sz w:val="24"/>
-        </w:rPr>
-        <w:t>ShareSFR</w:t>
-      </w:r>
-      <w:r>
-        <w:rPr>
-          <w:rFonts w:ascii="Niveau Grotesk Bold" w:hAnsi="Niveau Grotesk Bold"/>
-          <w:bCs/>
-          <w:color w:val="287492"/>
-          <w:sz w:val="24"/>
-        </w:rPr>
-        <w:tab/>
-        <w:t xml:space="preserve"> </w:t>
-      </w:r>
-      <w:r>
-        <w:rPr>
-          <w:rFonts w:ascii="Niveau Grotesk Regular" w:hAnsi="Niveau Grotesk Regular"/>
-          <w:bCs/>
-          <w:color w:val="287492"/>
-          <w:sz w:val="24"/>
-        </w:rPr>
-        <w:t>November 20</w:t>
-      </w:r>
-      <w:r>
-        <w:rPr>
-          <w:rFonts w:ascii="Niveau Grotesk Regular" w:hAnsi="Niveau Grotesk Regular"/>
-          <w:bCs/>
-          <w:color w:val="287492"/>
-          <w:sz w:val="24"/>
-        </w:rPr>
-        <w:t>2</w:t>
-      </w:r>
-      <w:r>
-        <w:rPr>
-          <w:rFonts w:ascii="Niveau Grotesk Regular" w:hAnsi="Niveau Grotesk Regular"/>
-          <w:bCs/>
-          <w:color w:val="287492"/>
-          <w:sz w:val="24"/>
-        </w:rPr>
-        <w:t>4</w:t>
-      </w:r>
-      <w:r>
-        <w:rPr>
-          <w:rFonts w:ascii="Niveau Grotesk Regular" w:hAnsi="Niveau Grotesk Regular"/>
-          <w:bCs/>
-          <w:color w:val="287492"/>
-          <w:sz w:val="24"/>
-        </w:rPr>
-        <w:t xml:space="preserve"> - Current</w:t>
-      </w:r>
-      <w:r>
-        <w:t xml:space="preserve"> </w:t>
-      </w:r>
-    </w:p>
-    <w:p>
-      <w:pPr>
-        <w:widowControl w:val="0"/>
-        <w:spacing w:after="0" w:line="240" w:lineRule="auto"/>
-        <w:ind w:right="72"/>
-        <w:rPr>
-          <w:rFonts w:ascii="Niveau Grotesk Bold" w:hAnsi="Niveau Grotesk Bold"/>
-          <w:bCs/>
-          <w:iCs/>
-          <w:sz w:val="21"/>
-          <w:szCs w:val="21"/>
-        </w:rPr>
-      </w:pPr>
-      <w:r>
-        <w:rPr>
-          <w:rFonts w:ascii="Niveau Grotesk Medium" w:hAnsi="Niveau Grotesk Medium"/>
-          <w:bCs/>
-          <w:color w:val="2C82A4"/>
-          <w:sz w:val="21"/>
-          <w:szCs w:val="21"/>
-        </w:rPr>
-        <w:t xml:space="preserve">Senior </w:t>
-      </w:r>
-      <w:r>
-        <w:rPr>
-          <w:rFonts w:ascii="Niveau Grotesk Medium" w:hAnsi="Niveau Grotesk Medium"/>
-          <w:bCs/>
-          <w:color w:val="2C82A4"/>
-          <w:sz w:val="21"/>
-          <w:szCs w:val="21"/>
-        </w:rPr>
-        <w:t>Software Developer</w:t>
-      </w:r>
-      <w:r>
-        <w:t xml:space="preserve"> </w:t>
-      </w:r>
-      <w:r>
-        <w:rPr>
-          <w:rFonts w:ascii="Niveau Grotesk Bold" w:hAnsi="Niveau Grotesk Bold"/>
-          <w:bCs/>
-          <w:iCs/>
-          <w:sz w:val="21"/>
-          <w:szCs w:val="21"/>
-        </w:rPr>
-        <w:t>|</w:t>
-      </w:r>
-      <w:r>
-        <w:rPr>
-          <w:rFonts w:ascii="Niveau Grotesk Bold" w:hAnsi="Niveau Grotesk Bold"/>
-          <w:bCs/>
-          <w:iCs/>
-          <w:sz w:val="21"/>
-          <w:szCs w:val="21"/>
-        </w:rPr>
-        <w:t xml:space="preserve"> Python, Langchain – OpenAI, Postgres, AWS</w:t>
-      </w:r>
-      <w:r>
-        <w:rPr>
-          <w:rFonts w:ascii="Niveau Grotesk Bold" w:hAnsi="Niveau Grotesk Bold"/>
-          <w:bCs/>
-          <w:iCs/>
-          <w:sz w:val="21"/>
-          <w:szCs w:val="21"/>
-        </w:rPr>
-        <w:t xml:space="preserve"> </w:t>
-      </w:r>
-    </w:p>
-    <w:p>
-      <w:pPr>
-        <w:pStyle w:val="ListParagraph"/>
-        <w:widowControl w:val="0"/>
-        <w:numPr>
-          <w:ilvl w:val="0"/>
-          <w:numId w:val="15"/>
-        </w:numPr>
-        <w:spacing w:after="60" w:line="240" w:lineRule="auto"/>
-        <w:ind w:left="284" w:right="72" w:hanging="284"/>
-        <w:rPr>
-          <w:rFonts w:ascii="Niveau Grotesk Light" w:hAnsi="Niveau Grotesk Light"/>
-          <w:color w:val="000000" w:themeColor="text1"/>
-          <w:sz w:val="21"/>
-          <w:szCs w:val="21"/>
-        </w:rPr>
-      </w:pPr>
-      <w:r>
-        <w:rPr>
-          <w:rFonts w:ascii="Niveau Grotesk Light" w:hAnsi="Niveau Grotesk Light"/>
-          <w:color w:val="000000" w:themeColor="text1"/>
-          <w:sz w:val="21"/>
-          <w:szCs w:val="21"/>
-        </w:rPr>
-        <w:t>Designed and implemented an AI-driven, batch document ingestion and parsing service as a solo developer, processing ~3,000 unstructured legal and financial documents into normalized database models.</w:t>
-      </w:r>
-    </w:p>
-    <w:p>
-      <w:pPr>
-        <w:pStyle w:val="ListParagraph"/>
-        <w:widowControl w:val="0"/>
-        <w:numPr>
-          <w:ilvl w:val="0"/>
-          <w:numId w:val="15"/>
-        </w:numPr>
-        <w:spacing w:after="60" w:line="240" w:lineRule="auto"/>
-        <w:ind w:left="284" w:right="72" w:hanging="284"/>
-        <w:rPr>
-          <w:rFonts w:ascii="Niveau Grotesk Light" w:hAnsi="Niveau Grotesk Light"/>
-          <w:color w:val="000000" w:themeColor="text1"/>
-          <w:sz w:val="21"/>
-          <w:szCs w:val="21"/>
-        </w:rPr>
-      </w:pPr>
-      <w:r>
-        <w:rPr>
-          <w:rFonts w:ascii="Niveau Grotesk Light" w:hAnsi="Niveau Grotesk Light"/>
-          <w:color w:val="000000" w:themeColor="text1"/>
-          <w:sz w:val="21"/>
-          <w:szCs w:val="21"/>
-        </w:rPr>
-        <w:t>Built multi-step LangChain pipelines using OpenAI models to classify documents, extract key dates and entities, and serialize structured outputs into versioned database records.</w:t>
-      </w:r>
-    </w:p>
-    <w:p>
-      <w:pPr>
-        <w:pStyle w:val="ListParagraph"/>
-        <w:widowControl w:val="0"/>
-        <w:numPr>
-          <w:ilvl w:val="0"/>
-          <w:numId w:val="15"/>
-        </w:numPr>
-        <w:spacing w:after="60" w:line="240" w:lineRule="auto"/>
-        <w:ind w:left="284" w:right="72" w:hanging="284"/>
-        <w:rPr>
-          <w:rFonts w:ascii="Niveau Grotesk Light" w:hAnsi="Niveau Grotesk Light"/>
-          <w:color w:val="000000" w:themeColor="text1"/>
-          <w:sz w:val="21"/>
-          <w:szCs w:val="21"/>
-        </w:rPr>
-      </w:pPr>
-      <w:r>
-        <w:rPr>
-          <w:rFonts w:ascii="Niveau Grotesk Light" w:hAnsi="Niveau Grotesk Light"/>
-          <w:color w:val="000000" w:themeColor="text1"/>
-          <w:sz w:val="21"/>
-          <w:szCs w:val="21"/>
-        </w:rPr>
-        <w:t>Implemented confidence scoring and thresholding to flag uncertain AI outputs and support downstream human review workflows.</w:t>
-      </w:r>
-    </w:p>
-    <w:p>
-      <w:pPr>
-        <w:pStyle w:val="ListParagraph"/>
-        <w:widowControl w:val="0"/>
-        <w:numPr>
-          <w:ilvl w:val="0"/>
-          <w:numId w:val="15"/>
-        </w:numPr>
-        <w:spacing w:after="60" w:line="240" w:lineRule="auto"/>
-        <w:ind w:left="284" w:right="72" w:hanging="284"/>
-        <w:rPr>
-          <w:rFonts w:ascii="Niveau Grotesk Light" w:hAnsi="Niveau Grotesk Light"/>
-          <w:color w:val="000000" w:themeColor="text1"/>
-          <w:sz w:val="21"/>
-          <w:szCs w:val="21"/>
-        </w:rPr>
-      </w:pPr>
-      <w:r>
-        <w:rPr>
-          <w:rFonts w:ascii="Niveau Grotesk Light" w:hAnsi="Niveau Grotesk Light"/>
-          <w:color w:val="000000" w:themeColor="text1"/>
-          <w:sz w:val="21"/>
-          <w:szCs w:val="21"/>
-        </w:rPr>
-        <w:t>Designed the system to run within AWS micro-instance constraints, balancing cost, throughput, and reliability for an early-stage startup.</w:t>
-      </w:r>
-    </w:p>
-    <w:p>
-      <w:pPr>
-        <w:pStyle w:val="ListParagraph"/>
-        <w:widowControl w:val="0"/>
-        <w:numPr>
-          <w:ilvl w:val="0"/>
-          <w:numId w:val="15"/>
-        </w:numPr>
-        <w:spacing w:after="60" w:line="240" w:lineRule="auto"/>
-        <w:ind w:left="284" w:right="72" w:hanging="284"/>
-        <w:rPr>
-          <w:rFonts w:ascii="Niveau Grotesk Light" w:hAnsi="Niveau Grotesk Light"/>
-          <w:color w:val="000000" w:themeColor="text1"/>
-          <w:sz w:val="21"/>
-          <w:szCs w:val="21"/>
-        </w:rPr>
-      </w:pPr>
-      <w:r>
-        <w:rPr>
-          <w:rFonts w:ascii="Niveau Grotesk Light" w:hAnsi="Niveau Grotesk Light"/>
-          <w:color w:val="000000" w:themeColor="text1"/>
-          <w:sz w:val="21"/>
-          <w:szCs w:val="21"/>
-        </w:rPr>
-        <w:t>Introduced document versioning and data comparison mechanisms to track parsing changes across model and prompt iterations.</w:t>
-      </w:r>
-    </w:p>
-    <w:p>
-      <w:pPr>
-        <w:pStyle w:val="ListParagraph"/>
-        <w:widowControl w:val="0"/>
-        <w:numPr>
-          <w:ilvl w:val="0"/>
-          <w:numId w:val="15"/>
-        </w:numPr>
-        <w:spacing w:after="60" w:line="240" w:lineRule="auto"/>
-        <w:ind w:left="284" w:right="72" w:hanging="284"/>
-        <w:rPr>
-          <w:rFonts w:ascii="Niveau Grotesk Light" w:hAnsi="Niveau Grotesk Light"/>
-          <w:color w:val="000000" w:themeColor="text1"/>
-          <w:sz w:val="21"/>
-          <w:szCs w:val="21"/>
-        </w:rPr>
-      </w:pPr>
-      <w:r>
-        <w:rPr>
-          <w:rFonts w:ascii="Niveau Grotesk Light" w:hAnsi="Niveau Grotesk Light"/>
-          <w:color w:val="000000" w:themeColor="text1"/>
-          <w:sz w:val="21"/>
-          <w:szCs w:val="21"/>
-        </w:rPr>
-        <w:t>Significantly improved human productivity by reducing manual document tagging, increasing document ingestion volume and enabling faster onboarding of new data.</w:t>
-      </w:r>
-    </w:p>
-    <w:p>
-      <w:pPr>
-        <w:pStyle w:val="ListParagraph"/>
-        <w:widowControl w:val="0"/>
-        <w:numPr>
-          <w:ilvl w:val="0"/>
-          <w:numId w:val="15"/>
-        </w:numPr>
-        <w:spacing w:after="60" w:line="240" w:lineRule="auto"/>
-        <w:ind w:left="284" w:right="72" w:hanging="284"/>
-        <w:contextualSpacing w:val="0"/>
-        <w:rPr>
-          <w:rFonts w:ascii="Niveau Grotesk Light" w:hAnsi="Niveau Grotesk Light"/>
-          <w:color w:val="000000" w:themeColor="text1"/>
-          <w:sz w:val="21"/>
-          <w:szCs w:val="21"/>
-        </w:rPr>
-      </w:pPr>
-      <w:r>
-        <w:rPr>
-          <w:rFonts w:ascii="Niveau Grotesk Light" w:hAnsi="Niveau Grotesk Light"/>
-          <w:color w:val="000000" w:themeColor="text1"/>
-          <w:sz w:val="21"/>
-          <w:szCs w:val="21"/>
-        </w:rPr>
         <w:t>Owned service architecture, data modeling, and operational tradeoffs for a production AI system despite limited infrastructure and model performance constraints.</w:t>
       </w:r>
     </w:p>
@@ -3912,18 +3924,7 @@
           <w:szCs w:val="21"/>
           <w:highlight w:val="yellow"/>
         </w:rPr>
-        <w:t xml:space="preserve">Worked on solutioning for a high traffic high availability service which </w:t>
-      </w:r>
-      <w:r>
-        <w:rPr>
-          <w:rFonts w:ascii="Niveau Grotesk Light" w:hAnsi="Niveau Grotesk Light"/>
-          <w:color w:val="000000" w:themeColor="text1"/>
-          <w:sz w:val="21"/>
-          <w:szCs w:val="21"/>
-          <w:highlight w:val="yellow"/>
-        </w:rPr>
-        <w:lastRenderedPageBreak/>
-        <w:t>offered a 99.99% service availability.</w:t>
+        <w:t>Worked on solutioning for a high traffic high availability service which offered a 99.99% service availability.</w:t>
       </w:r>
     </w:p>
     <w:p>
@@ -4137,6 +4138,7 @@
           <w:color w:val="287492"/>
           <w:sz w:val="24"/>
         </w:rPr>
+        <w:lastRenderedPageBreak/>
         <w:t>Loblaw Company</w:t>
       </w:r>
       <w:bookmarkEnd w:id="0"/>
@@ -4167,6 +4169,7 @@
         </w:rPr>
         <w:tab/>
       </w:r>
+      <w:proofErr w:type="gramStart"/>
       <w:r>
         <w:rPr>
           <w:rFonts w:ascii="Niveau Grotesk Regular" w:hAnsi="Niveau Grotesk Regular"/>
@@ -4184,7 +4187,17 @@
           <w:color w:val="287492"/>
           <w:sz w:val="24"/>
         </w:rPr>
-        <w:t xml:space="preserve">November 2018 - </w:t>
+        <w:t>November</w:t>
+      </w:r>
+      <w:proofErr w:type="gramEnd"/>
+      <w:r>
+        <w:rPr>
+          <w:rFonts w:ascii="Niveau Grotesk Regular" w:hAnsi="Niveau Grotesk Regular"/>
+          <w:bCs/>
+          <w:color w:val="287492"/>
+          <w:sz w:val="24"/>
+        </w:rPr>
+        <w:t xml:space="preserve"> 2018 - </w:t>
       </w:r>
       <w:r>
         <w:rPr>
@@ -4238,6 +4251,7 @@
         </w:rPr>
         <w:t xml:space="preserve"> </w:t>
       </w:r>
+      <w:proofErr w:type="gramStart"/>
       <w:r>
         <w:rPr>
           <w:rFonts w:ascii="Niveau Grotesk Bold" w:hAnsi="Niveau Grotesk Bold"/>
@@ -4266,7 +4280,18 @@
           <w:sz w:val="21"/>
           <w:szCs w:val="21"/>
         </w:rPr>
-        <w:t xml:space="preserve"> PowerShell, Python, SQL</w:t>
+        <w:t xml:space="preserve"> PowerShell</w:t>
+      </w:r>
+      <w:proofErr w:type="gramEnd"/>
+      <w:r>
+        <w:rPr>
+          <w:rFonts w:ascii="Niveau Grotesk Bold" w:hAnsi="Niveau Grotesk Bold"/>
+          <w:bCs/>
+          <w:iCs/>
+          <w:sz w:val="21"/>
+          <w:szCs w:val="21"/>
+        </w:rPr>
+        <w:t>, Python, SQL</w:t>
       </w:r>
       <w:r>
         <w:rPr>
@@ -4381,7 +4406,27 @@
           <w:sz w:val="21"/>
           <w:szCs w:val="21"/>
         </w:rPr>
-        <w:t xml:space="preserve">workplace efficiencies </w:t>
+        <w:t xml:space="preserve">workplace </w:t>
+      </w:r>
+      <w:proofErr w:type="gramStart"/>
+      <w:r>
+        <w:rPr>
+          <w:rFonts w:ascii="Niveau Grotesk Light" w:hAnsi="Niveau Grotesk Light"/>
+          <w:color w:val="000000" w:themeColor="text1"/>
+          <w:sz w:val="21"/>
+          <w:szCs w:val="21"/>
+        </w:rPr>
+        <w:t>efficiencies</w:t>
+      </w:r>
+      <w:proofErr w:type="gramEnd"/>
+      <w:r>
+        <w:rPr>
+          <w:rFonts w:ascii="Niveau Grotesk Light" w:hAnsi="Niveau Grotesk Light"/>
+          <w:color w:val="000000" w:themeColor="text1"/>
+          <w:sz w:val="21"/>
+          <w:szCs w:val="21"/>
+        </w:rPr>
+        <w:t xml:space="preserve"> </w:t>
       </w:r>
       <w:r>
         <w:rPr>
@@ -4489,7 +4534,17 @@
           <w:sz w:val="21"/>
           <w:szCs w:val="21"/>
         </w:rPr>
-        <w:t>-tool</w:t>
+        <w:t>-</w:t>
+      </w:r>
+      <w:proofErr w:type="gramStart"/>
+      <w:r>
+        <w:rPr>
+          <w:rFonts w:ascii="Niveau Grotesk Light" w:hAnsi="Niveau Grotesk Light"/>
+          <w:color w:val="000000" w:themeColor="text1"/>
+          <w:sz w:val="21"/>
+          <w:szCs w:val="21"/>
+        </w:rPr>
+        <w:t>tool</w:t>
       </w:r>
       <w:r>
         <w:rPr>
@@ -4536,6 +4591,7 @@
         </w:rPr>
         <w:t>.</w:t>
       </w:r>
+      <w:proofErr w:type="gramEnd"/>
     </w:p>
     <w:p>
       <w:pPr>
@@ -4912,6 +4968,7 @@
         </w:rPr>
         <w:t xml:space="preserve"> </w:t>
       </w:r>
+      <w:proofErr w:type="gramStart"/>
       <w:r>
         <w:rPr>
           <w:rFonts w:ascii="Niveau Grotesk Bold" w:hAnsi="Niveau Grotesk Bold"/>
@@ -5022,6 +5079,7 @@
         </w:rPr>
         <w:t>Adobe</w:t>
       </w:r>
+      <w:proofErr w:type="gramEnd"/>
       <w:r>
         <w:rPr>
           <w:rFonts w:ascii="Niveau Grotesk Bold" w:hAnsi="Niveau Grotesk Bold"/>
@@ -5260,16 +5318,7 @@
           <w:sz w:val="21"/>
           <w:szCs w:val="21"/>
         </w:rPr>
-        <w:t xml:space="preserve">functionality </w:t>
-      </w:r>
-      <w:r>
-        <w:rPr>
-          <w:rFonts w:ascii="Niveau Grotesk Light" w:hAnsi="Niveau Grotesk Light"/>
-          <w:color w:val="000000" w:themeColor="text1"/>
-          <w:sz w:val="21"/>
-          <w:szCs w:val="21"/>
-        </w:rPr>
-        <w:t xml:space="preserve">testing </w:t>
+        <w:t xml:space="preserve">functionality testing </w:t>
       </w:r>
       <w:r>
         <w:rPr>
@@ -5477,7 +5526,27 @@
           <w:sz w:val="21"/>
           <w:szCs w:val="21"/>
         </w:rPr>
-        <w:t>Generated significant time savings for team leads by i</w:t>
+        <w:t xml:space="preserve">Generated significant time savings for </w:t>
+      </w:r>
+      <w:proofErr w:type="gramStart"/>
+      <w:r>
+        <w:rPr>
+          <w:rFonts w:ascii="Niveau Grotesk Light" w:hAnsi="Niveau Grotesk Light"/>
+          <w:color w:val="000000" w:themeColor="text1"/>
+          <w:sz w:val="21"/>
+          <w:szCs w:val="21"/>
+        </w:rPr>
+        <w:t>team</w:t>
+      </w:r>
+      <w:proofErr w:type="gramEnd"/>
+      <w:r>
+        <w:rPr>
+          <w:rFonts w:ascii="Niveau Grotesk Light" w:hAnsi="Niveau Grotesk Light"/>
+          <w:color w:val="000000" w:themeColor="text1"/>
+          <w:sz w:val="21"/>
+          <w:szCs w:val="21"/>
+        </w:rPr>
+        <w:t xml:space="preserve"> leads by i</w:t>
       </w:r>
       <w:r>
         <w:rPr>
@@ -5712,7 +5781,16 @@
           <w:sz w:val="21"/>
           <w:szCs w:val="21"/>
         </w:rPr>
-        <w:t xml:space="preserve"> incoming printer installation service requests </w:t>
+        <w:t xml:space="preserve"> incoming </w:t>
+      </w:r>
+      <w:r>
+        <w:rPr>
+          <w:rFonts w:ascii="Niveau Grotesk Light" w:hAnsi="Niveau Grotesk Light"/>
+          <w:color w:val="000000" w:themeColor="text1"/>
+          <w:sz w:val="21"/>
+          <w:szCs w:val="21"/>
+        </w:rPr>
+        <w:t xml:space="preserve">printer installation service requests </w:t>
       </w:r>
       <w:r>
         <w:rPr>
@@ -5757,7 +5835,27 @@
           <w:sz w:val="21"/>
           <w:szCs w:val="21"/>
         </w:rPr>
-        <w:t xml:space="preserve">Java software to provide clients a visual and intuitive interface for </w:t>
+        <w:t xml:space="preserve">Java software to provide </w:t>
+      </w:r>
+      <w:proofErr w:type="gramStart"/>
+      <w:r>
+        <w:rPr>
+          <w:rFonts w:ascii="Niveau Grotesk Light" w:hAnsi="Niveau Grotesk Light"/>
+          <w:color w:val="000000" w:themeColor="text1"/>
+          <w:sz w:val="21"/>
+          <w:szCs w:val="21"/>
+        </w:rPr>
+        <w:t>clients</w:t>
+      </w:r>
+      <w:proofErr w:type="gramEnd"/>
+      <w:r>
+        <w:rPr>
+          <w:rFonts w:ascii="Niveau Grotesk Light" w:hAnsi="Niveau Grotesk Light"/>
+          <w:color w:val="000000" w:themeColor="text1"/>
+          <w:sz w:val="21"/>
+          <w:szCs w:val="21"/>
+        </w:rPr>
+        <w:t xml:space="preserve"> a visual and intuitive interface for </w:t>
       </w:r>
       <w:r>
         <w:rPr>
@@ -6413,8 +6511,17 @@
           <w:rFonts w:ascii="Niveau Grotesk Bold" w:hAnsi="Niveau Grotesk Bold"/>
           <w:szCs w:val="21"/>
         </w:rPr>
-        <w:t>, KiCad</w:t>
-      </w:r>
+        <w:t xml:space="preserve">, </w:t>
+      </w:r>
+      <w:proofErr w:type="spellStart"/>
+      <w:r>
+        <w:rPr>
+          <w:rFonts w:ascii="Niveau Grotesk Bold" w:hAnsi="Niveau Grotesk Bold"/>
+          <w:szCs w:val="21"/>
+        </w:rPr>
+        <w:t>KiCad</w:t>
+      </w:r>
+      <w:proofErr w:type="spellEnd"/>
     </w:p>
     <w:p>
       <w:pPr>
@@ -6555,6 +6662,7 @@
           <w:sz w:val="24"/>
         </w:rPr>
       </w:pPr>
+      <w:proofErr w:type="spellStart"/>
       <w:r>
         <w:rPr>
           <w:rFonts w:ascii="Niveau Grotesk Bold" w:hAnsi="Niveau Grotesk Bold"/>
@@ -6579,6 +6687,7 @@
         </w:rPr>
         <w:t>eing</w:t>
       </w:r>
+      <w:proofErr w:type="spellEnd"/>
     </w:p>
     <w:p>
       <w:pPr>
@@ -6643,7 +6752,25 @@
           <w:sz w:val="20"/>
           <w:szCs w:val="21"/>
         </w:rPr>
-        <w:t>Implemented core functionality, rounding off daily spendings and depositing it into a WealthSimple investment account</w:t>
+        <w:t xml:space="preserve">Implemented core functionality, rounding off daily spendings and depositing it into a </w:t>
+      </w:r>
+      <w:proofErr w:type="spellStart"/>
+      <w:r>
+        <w:rPr>
+          <w:rFonts w:ascii="Niveau Grotesk Light" w:hAnsi="Niveau Grotesk Light"/>
+          <w:sz w:val="20"/>
+          <w:szCs w:val="21"/>
+        </w:rPr>
+        <w:t>WealthSimple</w:t>
+      </w:r>
+      <w:proofErr w:type="spellEnd"/>
+      <w:r>
+        <w:rPr>
+          <w:rFonts w:ascii="Niveau Grotesk Light" w:hAnsi="Niveau Grotesk Light"/>
+          <w:sz w:val="20"/>
+          <w:szCs w:val="21"/>
+        </w:rPr>
+        <w:t xml:space="preserve"> investment account</w:t>
       </w:r>
       <w:r>
         <w:rPr>
@@ -6792,7 +6919,25 @@
           <w:sz w:val="20"/>
           <w:szCs w:val="20"/>
         </w:rPr>
-        <w:t>robotics for project.</w:t>
+        <w:t xml:space="preserve">robotics for </w:t>
+      </w:r>
+      <w:proofErr w:type="gramStart"/>
+      <w:r>
+        <w:rPr>
+          <w:rFonts w:ascii="Niveau Grotesk Light" w:hAnsi="Niveau Grotesk Light"/>
+          <w:sz w:val="20"/>
+          <w:szCs w:val="20"/>
+        </w:rPr>
+        <w:t>project</w:t>
+      </w:r>
+      <w:proofErr w:type="gramEnd"/>
+      <w:r>
+        <w:rPr>
+          <w:rFonts w:ascii="Niveau Grotesk Light" w:hAnsi="Niveau Grotesk Light"/>
+          <w:sz w:val="20"/>
+          <w:szCs w:val="20"/>
+        </w:rPr>
+        <w:t>.</w:t>
       </w:r>
     </w:p>
     <w:p>
@@ -8755,7 +8900,6 @@
   <w:style w:type="character" w:default="1" w:styleId="DefaultParagraphFont">
     <w:name w:val="Default Paragraph Font"/>
     <w:uiPriority w:val="1"/>
-    <w:semiHidden/>
     <w:unhideWhenUsed/>
   </w:style>
   <w:style w:type="table" w:default="1" w:styleId="TableNormal">

</xml_diff>